<commit_message>
cleaning up files and updating report
</commit_message>
<xml_diff>
--- a/reports/Residential_Instability_Wellbeing_Report.docx
+++ b/reports/Residential_Instability_Wellbeing_Report.docx
@@ -62,7 +62,7 @@
         <w:t xml:space="preserve"> </w:t>
       </w:r>
       <w:r>
-        <w:t xml:space="preserve">University of Minnesota</w:t>
+        <w:t xml:space="preserve">Department of Psychology, University of Minnesota</w:t>
       </w:r>
     </w:p>
     <w:p>
@@ -94,7 +94,7 @@
         <w:pStyle w:val="authornote"/>
       </w:pPr>
       <w:r>
-        <w:t xml:space="preserve">Thank you!</w:t>
+        <w:t xml:space="preserve">Thank you to my PSY 8960 class!</w:t>
       </w:r>
     </w:p>
     <w:p>

</xml_diff>